<commit_message>
Documentation and diagrams update v15
</commit_message>
<xml_diff>
--- a/documentation/Сопроводительное письмо.docx
+++ b/documentation/Сопроводительное письмо.docx
@@ -371,61 +371,34 @@
         <w:t>Анатольевич</w:t>
       </w:r>
       <w:r>
+        <w:t>,</w:t>
+      </w:r>
+      <w:r>
+        <w:t xml:space="preserve"> </w:t>
+      </w:r>
+      <w:r>
+        <w:t>д</w:t>
+      </w:r>
+      <w:r>
+        <w:t>изайнер</w:t>
+      </w:r>
+      <w:r>
         <w:t xml:space="preserve">, </w:t>
       </w:r>
       <w:r>
         <w:rPr>
           <w:lang w:val="en-US"/>
         </w:rPr>
-        <w:t>t</w:t>
-      </w:r>
-      <w:r>
-        <w:rPr>
-          <w:lang w:val="en-US"/>
-        </w:rPr>
-        <w:t>eam</w:t>
+        <w:t>mobile</w:t>
       </w:r>
       <w:r>
         <w:t xml:space="preserve"> </w:t>
       </w:r>
       <w:r>
-        <w:rPr>
-          <w:lang w:val="en-US"/>
-        </w:rPr>
-        <w:t>l</w:t>
-      </w:r>
-      <w:r>
-        <w:rPr>
-          <w:lang w:val="en-US"/>
-        </w:rPr>
-        <w:t>eader</w:t>
-      </w:r>
-      <w:r>
-        <w:t>,</w:t>
-      </w:r>
-      <w:r>
-        <w:t xml:space="preserve"> </w:t>
-      </w:r>
-      <w:r>
-        <w:t>д</w:t>
-      </w:r>
-      <w:r>
-        <w:t>изайнер</w:t>
-      </w:r>
-      <w:r>
-        <w:t xml:space="preserve">, </w:t>
-      </w:r>
-      <w:r>
-        <w:rPr>
-          <w:lang w:val="en-US"/>
-        </w:rPr>
-        <w:t>mobile</w:t>
-      </w:r>
-      <w:r>
-        <w:t xml:space="preserve"> </w:t>
-      </w:r>
-      <w:r>
         <w:t>разработчик</w:t>
+      </w:r>
+      <w:r>
+        <w:t>;</w:t>
       </w:r>
     </w:p>
     <w:p>
@@ -451,6 +424,9 @@
       <w:r>
         <w:t>бизнес-аналитик</w:t>
       </w:r>
+      <w:r>
+        <w:t>;</w:t>
+      </w:r>
     </w:p>
     <w:p>
       <w:pPr>
@@ -495,6 +471,9 @@
       <w:r>
         <w:t>тестировщик</w:t>
       </w:r>
+      <w:r>
+        <w:t>.</w:t>
+      </w:r>
     </w:p>
     <w:p>
       <w:pPr>
@@ -595,6 +574,7 @@
           <w:b/>
           <w:bCs/>
         </w:rPr>
+        <w:lastRenderedPageBreak/>
         <w:t>Приложение:</w:t>
       </w:r>
     </w:p>
@@ -618,7 +598,14 @@
             <w:rStyle w:val="af5"/>
             <w:lang w:val="en-US"/>
           </w:rPr>
-          <w:t>PD</w:t>
+          <w:t>P</w:t>
+        </w:r>
+        <w:r>
+          <w:rPr>
+            <w:rStyle w:val="af5"/>
+            <w:lang w:val="en-US"/>
+          </w:rPr>
+          <w:t>D</w:t>
         </w:r>
         <w:r>
           <w:rPr>
@@ -655,13 +642,7 @@
           <w:rPr>
             <w:rStyle w:val="af5"/>
           </w:rPr>
-          <w:t xml:space="preserve"> </w:t>
-        </w:r>
-        <w:r>
-          <w:rPr>
-            <w:rStyle w:val="af5"/>
-          </w:rPr>
-          <w:t>Диск</w:t>
+          <w:t xml:space="preserve"> Диск</w:t>
         </w:r>
       </w:hyperlink>
     </w:p>
@@ -691,21 +672,7 @@
             <w:rStyle w:val="af5"/>
             <w:lang w:val="en-US"/>
           </w:rPr>
-          <w:t>GitH</w:t>
-        </w:r>
-        <w:r>
-          <w:rPr>
-            <w:rStyle w:val="af5"/>
-            <w:lang w:val="en-US"/>
-          </w:rPr>
-          <w:t>u</w:t>
-        </w:r>
-        <w:r>
-          <w:rPr>
-            <w:rStyle w:val="af5"/>
-            <w:lang w:val="en-US"/>
-          </w:rPr>
-          <w:t>b</w:t>
+          <w:t>GitHub</w:t>
         </w:r>
       </w:hyperlink>
     </w:p>
@@ -2489,6 +2456,7 @@
   <w:style w:type="character" w:default="1" w:styleId="a7">
     <w:name w:val="Default Paragraph Font"/>
     <w:uiPriority w:val="1"/>
+    <w:semiHidden/>
     <w:unhideWhenUsed/>
   </w:style>
   <w:style w:type="table" w:default="1" w:styleId="a8">

</xml_diff>